<commit_message>
Add another update details for project plan
</commit_message>
<xml_diff>
--- a/Resources/ProjectPlan/ProjectPlan_Formative.docx
+++ b/Resources/ProjectPlan/ProjectPlan_Formative.docx
@@ -160,7 +160,23 @@
           <w:rFonts w:ascii="Arial" w:hAnsi="Arial" w:cs="Arial"/>
           <w:sz w:val="28"/>
         </w:rPr>
-        <w:t xml:space="preserve">Davit Sanpote </w:t>
+        <w:t xml:space="preserve">Davit </w:t>
+      </w:r>
+      <w:proofErr w:type="spellStart"/>
+      <w:r>
+        <w:rPr>
+          <w:rFonts w:ascii="Arial" w:hAnsi="Arial" w:cs="Arial"/>
+          <w:sz w:val="28"/>
+        </w:rPr>
+        <w:t>Sanpote</w:t>
+      </w:r>
+      <w:proofErr w:type="spellEnd"/>
+      <w:r>
+        <w:rPr>
+          <w:rFonts w:ascii="Arial" w:hAnsi="Arial" w:cs="Arial"/>
+          <w:sz w:val="28"/>
+        </w:rPr>
+        <w:t xml:space="preserve"> </w:t>
       </w:r>
       <w:r>
         <w:rPr>
@@ -225,22 +241,62 @@
           <w:szCs w:val="32"/>
         </w:rPr>
       </w:pPr>
+      <w:proofErr w:type="spellStart"/>
       <w:r>
         <w:rPr>
           <w:rFonts w:ascii="Arial" w:hAnsi="Arial" w:cs="Arial"/>
           <w:sz w:val="32"/>
           <w:szCs w:val="32"/>
         </w:rPr>
-        <w:t>Dr Dhaval  Vyas</w:t>
-      </w:r>
-    </w:p>
-    <w:p>
-      <w:pPr>
+        <w:t>Dr</w:t>
+      </w:r>
+      <w:proofErr w:type="spellEnd"/>
+      <w:r>
         <w:rPr>
           <w:rFonts w:ascii="Arial" w:hAnsi="Arial" w:cs="Arial"/>
           <w:sz w:val="32"/>
           <w:szCs w:val="32"/>
         </w:rPr>
+        <w:t xml:space="preserve"> </w:t>
+      </w:r>
+      <w:proofErr w:type="spellStart"/>
+      <w:proofErr w:type="gramStart"/>
+      <w:r>
+        <w:rPr>
+          <w:rFonts w:ascii="Arial" w:hAnsi="Arial" w:cs="Arial"/>
+          <w:sz w:val="32"/>
+          <w:szCs w:val="32"/>
+        </w:rPr>
+        <w:t>Dhaval</w:t>
+      </w:r>
+      <w:proofErr w:type="spellEnd"/>
+      <w:r>
+        <w:rPr>
+          <w:rFonts w:ascii="Arial" w:hAnsi="Arial" w:cs="Arial"/>
+          <w:sz w:val="32"/>
+          <w:szCs w:val="32"/>
+        </w:rPr>
+        <w:t xml:space="preserve">  </w:t>
+      </w:r>
+      <w:proofErr w:type="spellStart"/>
+      <w:r>
+        <w:rPr>
+          <w:rFonts w:ascii="Arial" w:hAnsi="Arial" w:cs="Arial"/>
+          <w:sz w:val="32"/>
+          <w:szCs w:val="32"/>
+        </w:rPr>
+        <w:t>Vyas</w:t>
+      </w:r>
+      <w:proofErr w:type="spellEnd"/>
+      <w:proofErr w:type="gramEnd"/>
+    </w:p>
+    <w:p>
+      <w:pPr>
+        <w:rPr>
+          <w:rFonts w:ascii="Arial" w:hAnsi="Arial" w:cs="Arial"/>
+          <w:sz w:val="32"/>
+          <w:szCs w:val="32"/>
+        </w:rPr>
       </w:pPr>
       <w:r>
         <w:rPr>
@@ -335,6 +391,7 @@
         </w:rPr>
         <w:t>th</w:t>
       </w:r>
+      <w:proofErr w:type="gramStart"/>
       <w:r>
         <w:rPr>
           <w:rFonts w:ascii="Arial" w:hAnsi="Arial" w:cs="Arial"/>
@@ -343,6 +400,7 @@
         </w:rPr>
         <w:t>,2015</w:t>
       </w:r>
+      <w:proofErr w:type="gramEnd"/>
     </w:p>
     <w:p>
       <w:pPr>
@@ -1026,61 +1084,2172 @@
           <w:sz w:val="24"/>
           <w:szCs w:val="30"/>
         </w:rPr>
-        <w:t xml:space="preserve">working people will be another group volunteer to test this application. The objective is to motivate working people to start to take care of their health in the gap after they leave their job. </w:t>
-      </w:r>
+        <w:t xml:space="preserve">working people will be another group volunteer to test this application. The objective is to motivate working people to start to take care of their health after they leave their job. </w:t>
+      </w:r>
+    </w:p>
+    <w:p>
+      <w:pPr>
+        <w:rPr>
+          <w:rFonts w:ascii="Arial" w:hAnsi="Arial" w:cs="Cordia New"/>
+          <w:sz w:val="24"/>
+          <w:szCs w:val="30"/>
+        </w:rPr>
+      </w:pPr>
+      <w:r>
+        <w:rPr>
+          <w:rFonts w:ascii="Arial" w:hAnsi="Arial" w:cs="Cordia New"/>
+          <w:sz w:val="24"/>
+          <w:szCs w:val="30"/>
+        </w:rPr>
+        <w:t>There are several previous research documents and paper related to this topic, it shows about user information needs, significance variable to achieve and risk management in within the broader disciplinary field.</w:t>
+      </w:r>
+      <w:r>
+        <w:rPr>
+          <w:rFonts w:ascii="Arial" w:hAnsi="Arial" w:cs="Cordia New"/>
+          <w:sz w:val="24"/>
+          <w:szCs w:val="30"/>
+        </w:rPr>
+        <w:t xml:space="preserve"> </w:t>
+      </w:r>
+      <w:r>
+        <w:rPr>
+          <w:rFonts w:ascii="Arial" w:hAnsi="Arial" w:cs="Cordia New"/>
+          <w:sz w:val="24"/>
+          <w:szCs w:val="30"/>
+        </w:rPr>
+        <w:t>These are</w:t>
+      </w:r>
+      <w:r>
+        <w:rPr>
+          <w:rFonts w:ascii="Arial" w:hAnsi="Arial" w:cs="Cordia New"/>
+          <w:sz w:val="24"/>
+          <w:szCs w:val="30"/>
+        </w:rPr>
+        <w:t xml:space="preserve"> essential information needs to prepare before and learn before implement a first prototype application. </w:t>
+      </w:r>
+    </w:p>
+    <w:p>
+      <w:pPr>
+        <w:rPr>
+          <w:rFonts w:ascii="Arial" w:hAnsi="Arial" w:cs="Cordia New"/>
+          <w:sz w:val="24"/>
+          <w:szCs w:val="30"/>
+        </w:rPr>
+      </w:pPr>
+      <w:r>
+        <w:rPr>
+          <w:rFonts w:ascii="Arial" w:hAnsi="Arial" w:cs="Cordia New"/>
+          <w:sz w:val="24"/>
+          <w:szCs w:val="30"/>
+        </w:rPr>
+        <w:t>According to an ethical impact to this project, this project is a positive perspective thinking, being healthy and self-knowledge.</w:t>
+      </w:r>
+      <w:r>
+        <w:rPr>
+          <w:rFonts w:ascii="Arial" w:hAnsi="Arial" w:cs="Cordia New"/>
+          <w:sz w:val="24"/>
+          <w:szCs w:val="30"/>
+        </w:rPr>
+        <w:t xml:space="preserve"> The main purpose is to help people stay healthy. This is less ethical impact than other application that relevant sensitive information such as short cut to earn money, inappropriate images </w:t>
+      </w:r>
+      <w:r>
+        <w:rPr>
+          <w:rFonts w:ascii="Arial" w:hAnsi="Arial" w:cs="Cordia New"/>
+          <w:sz w:val="24"/>
+          <w:szCs w:val="30"/>
+        </w:rPr>
+        <w:t xml:space="preserve">and game </w:t>
+      </w:r>
+      <w:r>
+        <w:rPr>
+          <w:rFonts w:ascii="Arial" w:hAnsi="Arial" w:cs="Cordia New"/>
+          <w:sz w:val="24"/>
+          <w:szCs w:val="30"/>
+        </w:rPr>
+        <w:t>addict</w:t>
+      </w:r>
+      <w:r>
+        <w:rPr>
+          <w:rFonts w:ascii="Arial" w:hAnsi="Arial" w:cs="Cordia New"/>
+          <w:sz w:val="24"/>
+          <w:szCs w:val="30"/>
+        </w:rPr>
+        <w:t xml:space="preserve">ion. In addition, this prototype can be </w:t>
+      </w:r>
+      <w:proofErr w:type="gramStart"/>
+      <w:r>
+        <w:rPr>
+          <w:rFonts w:ascii="Arial" w:hAnsi="Arial" w:cs="Cordia New"/>
+          <w:sz w:val="24"/>
+          <w:szCs w:val="30"/>
+        </w:rPr>
+        <w:t>an</w:t>
+      </w:r>
+      <w:proofErr w:type="gramEnd"/>
+      <w:r>
+        <w:rPr>
+          <w:rFonts w:ascii="Arial" w:hAnsi="Arial" w:cs="Cordia New"/>
+          <w:sz w:val="24"/>
+          <w:szCs w:val="30"/>
+        </w:rPr>
+        <w:t xml:space="preserve"> developed in the future by adding more useful feature related to user information to export data as an information needs.   </w:t>
+      </w:r>
+      <w:r>
+        <w:rPr>
+          <w:rFonts w:ascii="Arial" w:hAnsi="Arial" w:cs="Cordia New"/>
+          <w:sz w:val="24"/>
+          <w:szCs w:val="30"/>
+        </w:rPr>
+        <w:t xml:space="preserve">   </w:t>
+      </w:r>
+      <w:r>
+        <w:rPr>
+          <w:rFonts w:ascii="Arial" w:hAnsi="Arial" w:cs="Cordia New"/>
+          <w:sz w:val="24"/>
+          <w:szCs w:val="30"/>
+        </w:rPr>
+        <w:t xml:space="preserve"> </w:t>
+      </w:r>
+      <w:r>
+        <w:rPr>
+          <w:rFonts w:ascii="Arial" w:hAnsi="Arial" w:cs="Cordia New"/>
+          <w:sz w:val="24"/>
+          <w:szCs w:val="30"/>
+        </w:rPr>
+        <w:t xml:space="preserve">       </w:t>
+      </w:r>
+    </w:p>
+    <w:p>
+      <w:pPr>
+        <w:rPr>
+          <w:rFonts w:ascii="Arial" w:hAnsi="Arial" w:cs="Arial"/>
+          <w:sz w:val="24"/>
+          <w:szCs w:val="24"/>
+        </w:rPr>
+      </w:pPr>
+    </w:p>
+    <w:p>
+      <w:pPr>
+        <w:rPr>
+          <w:rFonts w:ascii="Arial" w:hAnsi="Arial" w:cs="Arial"/>
+          <w:b/>
+          <w:bCs/>
+          <w:sz w:val="28"/>
+        </w:rPr>
+      </w:pPr>
+      <w:r>
+        <w:rPr>
+          <w:rFonts w:ascii="Arial" w:hAnsi="Arial" w:cs="Arial"/>
+          <w:b/>
+          <w:bCs/>
+          <w:sz w:val="28"/>
+        </w:rPr>
+        <w:t>Project Plan</w:t>
+      </w:r>
+    </w:p>
+    <w:p>
+      <w:pPr>
+        <w:rPr>
+          <w:rFonts w:ascii="Arial" w:hAnsi="Arial" w:cs="Arial"/>
+          <w:sz w:val="24"/>
+          <w:szCs w:val="24"/>
+        </w:rPr>
+      </w:pPr>
+      <w:r>
+        <w:rPr>
+          <w:rFonts w:ascii="Arial" w:hAnsi="Arial" w:cs="Arial"/>
+          <w:sz w:val="24"/>
+          <w:szCs w:val="24"/>
+        </w:rPr>
+        <w:t>Tools and Environment Setup</w:t>
+      </w:r>
+    </w:p>
+    <w:p>
+      <w:pPr>
+        <w:rPr>
+          <w:rFonts w:ascii="Arial" w:hAnsi="Arial" w:cs="Arial"/>
+          <w:sz w:val="24"/>
+          <w:szCs w:val="24"/>
+        </w:rPr>
+      </w:pPr>
+      <w:r>
+        <w:rPr>
+          <w:rFonts w:ascii="Arial" w:hAnsi="Arial" w:cs="Arial"/>
+          <w:sz w:val="24"/>
+          <w:szCs w:val="24"/>
+        </w:rPr>
+        <w:t>Tools:</w:t>
+      </w:r>
+    </w:p>
+    <w:p>
+      <w:pPr>
+        <w:rPr>
+          <w:rFonts w:ascii="Arial" w:hAnsi="Arial" w:cs="Arial"/>
+          <w:sz w:val="24"/>
+          <w:szCs w:val="24"/>
+        </w:rPr>
+      </w:pPr>
+      <w:r>
+        <w:rPr>
+          <w:rFonts w:ascii="Arial" w:hAnsi="Arial" w:cs="Arial"/>
+          <w:sz w:val="24"/>
+          <w:szCs w:val="24"/>
+        </w:rPr>
+        <w:tab/>
+        <w:t>Android studio version 1.0</w:t>
+      </w:r>
+    </w:p>
+    <w:p>
+      <w:pPr>
+        <w:rPr>
+          <w:rFonts w:ascii="Arial" w:hAnsi="Arial" w:cs="Arial"/>
+          <w:sz w:val="24"/>
+          <w:szCs w:val="24"/>
+        </w:rPr>
+      </w:pPr>
+      <w:r>
+        <w:rPr>
+          <w:rFonts w:ascii="Arial" w:hAnsi="Arial" w:cs="Arial"/>
+          <w:sz w:val="24"/>
+          <w:szCs w:val="24"/>
+        </w:rPr>
+        <w:t>Devices:</w:t>
+      </w:r>
+    </w:p>
+    <w:p>
+      <w:pPr>
+        <w:ind w:left="720"/>
+        <w:rPr>
+          <w:rFonts w:ascii="Arial" w:hAnsi="Arial" w:cs="Arial"/>
+          <w:sz w:val="24"/>
+          <w:szCs w:val="24"/>
+        </w:rPr>
+      </w:pPr>
+      <w:r>
+        <w:rPr>
+          <w:rFonts w:ascii="Arial" w:hAnsi="Arial" w:cs="Arial"/>
+          <w:sz w:val="24"/>
+          <w:szCs w:val="24"/>
+        </w:rPr>
+        <w:t>Mobile phones with an android operation system not lower version 4.4.</w:t>
+      </w:r>
+    </w:p>
+    <w:p>
+      <w:pPr>
+        <w:ind w:left="720"/>
+        <w:rPr>
+          <w:rFonts w:ascii="Arial" w:hAnsi="Arial" w:cs="Arial"/>
+          <w:sz w:val="24"/>
+          <w:szCs w:val="24"/>
+        </w:rPr>
+      </w:pPr>
+    </w:p>
+    <w:p>
+      <w:pPr>
+        <w:ind w:left="720"/>
+        <w:rPr>
+          <w:rFonts w:ascii="Arial" w:hAnsi="Arial" w:cs="Arial"/>
+          <w:sz w:val="24"/>
+          <w:szCs w:val="24"/>
+        </w:rPr>
+      </w:pPr>
+      <w:r>
+        <w:rPr>
+          <w:rFonts w:ascii="Arial" w:hAnsi="Arial" w:cs="Arial"/>
+          <w:sz w:val="24"/>
+          <w:szCs w:val="24"/>
+        </w:rPr>
+        <w:t xml:space="preserve">Smart watch Motorola 360 </w:t>
+      </w:r>
+    </w:p>
+    <w:p>
+      <w:pPr>
+        <w:rPr>
+          <w:rFonts w:ascii="Arial" w:hAnsi="Arial" w:cs="Arial"/>
+          <w:sz w:val="24"/>
+          <w:szCs w:val="24"/>
+        </w:rPr>
+      </w:pPr>
+      <w:r>
+        <w:rPr>
+          <w:rFonts w:ascii="Arial" w:hAnsi="Arial" w:cs="Arial"/>
+          <w:sz w:val="24"/>
+          <w:szCs w:val="24"/>
+        </w:rPr>
+        <w:t xml:space="preserve">Programming skills required: </w:t>
+      </w:r>
+    </w:p>
+    <w:p>
+      <w:pPr>
+        <w:rPr>
+          <w:rFonts w:ascii="Arial" w:hAnsi="Arial" w:cs="Arial"/>
+          <w:sz w:val="24"/>
+          <w:szCs w:val="24"/>
+        </w:rPr>
+      </w:pPr>
+      <w:r>
+        <w:rPr>
+          <w:rFonts w:ascii="Arial" w:hAnsi="Arial" w:cs="Arial"/>
+          <w:sz w:val="24"/>
+          <w:szCs w:val="24"/>
+        </w:rPr>
+        <w:tab/>
+        <w:t xml:space="preserve">Java, PHP, parsing XML, HTML, SQLite, MySQL </w:t>
+      </w:r>
+    </w:p>
+    <w:p>
+      <w:pPr>
+        <w:rPr>
+          <w:rFonts w:ascii="Arial" w:hAnsi="Arial" w:cs="Arial"/>
+          <w:sz w:val="24"/>
+          <w:szCs w:val="24"/>
+        </w:rPr>
+        <w:sectPr>
+          <w:pgSz w:w="12240" w:h="15840"/>
+          <w:pgMar w:top="1440" w:right="1440" w:bottom="1440" w:left="1440" w:header="720" w:footer="720" w:gutter="0"/>
+          <w:cols w:space="720"/>
+          <w:docGrid w:linePitch="360"/>
+        </w:sectPr>
+      </w:pPr>
+    </w:p>
+    <w:tbl>
+      <w:tblPr>
+        <w:tblStyle w:val="TableGrid"/>
+        <w:tblW w:w="14152" w:type="dxa"/>
+        <w:tblLook w:val="04A0" w:firstRow="1" w:lastRow="0" w:firstColumn="1" w:lastColumn="0" w:noHBand="0" w:noVBand="1"/>
+      </w:tblPr>
+      <w:tblGrid>
+        <w:gridCol w:w="963"/>
+        <w:gridCol w:w="963"/>
+        <w:gridCol w:w="963"/>
+        <w:gridCol w:w="963"/>
+        <w:gridCol w:w="963"/>
+        <w:gridCol w:w="963"/>
+        <w:gridCol w:w="963"/>
+        <w:gridCol w:w="963"/>
+        <w:gridCol w:w="963"/>
+        <w:gridCol w:w="1097"/>
+        <w:gridCol w:w="1097"/>
+        <w:gridCol w:w="1097"/>
+        <w:gridCol w:w="1097"/>
+        <w:gridCol w:w="1097"/>
+      </w:tblGrid>
+      <w:tr>
+        <w:tc>
+          <w:tcPr>
+            <w:tcW w:w="963" w:type="dxa"/>
+            <w:shd w:val="clear" w:color="auto" w:fill="B6DDE8" w:themeFill="accent5" w:themeFillTint="66"/>
+          </w:tcPr>
+          <w:p>
+            <w:pPr>
+              <w:tabs>
+                <w:tab w:val="left" w:pos="1113"/>
+              </w:tabs>
+              <w:rPr>
+                <w:rFonts w:ascii="Arial" w:hAnsi="Arial" w:cs="Arial"/>
+                <w:color w:val="365F91" w:themeColor="accent1" w:themeShade="BF"/>
+                <w:sz w:val="24"/>
+                <w:szCs w:val="24"/>
+              </w:rPr>
+            </w:pPr>
+            <w:r>
+              <w:rPr>
+                <w:rFonts w:ascii="Arial" w:hAnsi="Arial" w:cs="Arial"/>
+                <w:color w:val="365F91" w:themeColor="accent1" w:themeShade="BF"/>
+                <w:sz w:val="24"/>
+                <w:szCs w:val="24"/>
+              </w:rPr>
+              <w:lastRenderedPageBreak/>
+              <w:t>Week1</w:t>
+            </w:r>
+          </w:p>
+        </w:tc>
+        <w:tc>
+          <w:tcPr>
+            <w:tcW w:w="963" w:type="dxa"/>
+            <w:shd w:val="clear" w:color="auto" w:fill="B6DDE8" w:themeFill="accent5" w:themeFillTint="66"/>
+          </w:tcPr>
+          <w:p>
+            <w:pPr>
+              <w:tabs>
+                <w:tab w:val="left" w:pos="1113"/>
+              </w:tabs>
+              <w:rPr>
+                <w:rFonts w:ascii="Arial" w:hAnsi="Arial" w:cs="Arial"/>
+                <w:color w:val="365F91" w:themeColor="accent1" w:themeShade="BF"/>
+                <w:sz w:val="32"/>
+                <w:szCs w:val="32"/>
+              </w:rPr>
+            </w:pPr>
+            <w:r>
+              <w:rPr>
+                <w:rFonts w:ascii="Arial" w:hAnsi="Arial" w:cs="Arial"/>
+                <w:color w:val="365F91" w:themeColor="accent1" w:themeShade="BF"/>
+                <w:sz w:val="24"/>
+                <w:szCs w:val="24"/>
+              </w:rPr>
+              <w:t>Week2</w:t>
+            </w:r>
+          </w:p>
+        </w:tc>
+        <w:tc>
+          <w:tcPr>
+            <w:tcW w:w="963" w:type="dxa"/>
+            <w:shd w:val="clear" w:color="auto" w:fill="B6DDE8" w:themeFill="accent5" w:themeFillTint="66"/>
+          </w:tcPr>
+          <w:p>
+            <w:pPr>
+              <w:tabs>
+                <w:tab w:val="left" w:pos="1113"/>
+              </w:tabs>
+              <w:rPr>
+                <w:rFonts w:ascii="Arial" w:hAnsi="Arial" w:cs="Arial"/>
+                <w:color w:val="365F91" w:themeColor="accent1" w:themeShade="BF"/>
+                <w:sz w:val="32"/>
+                <w:szCs w:val="32"/>
+              </w:rPr>
+            </w:pPr>
+            <w:r>
+              <w:rPr>
+                <w:rFonts w:ascii="Arial" w:hAnsi="Arial" w:cs="Arial"/>
+                <w:color w:val="365F91" w:themeColor="accent1" w:themeShade="BF"/>
+                <w:sz w:val="24"/>
+                <w:szCs w:val="24"/>
+              </w:rPr>
+              <w:t>Week3</w:t>
+            </w:r>
+          </w:p>
+        </w:tc>
+        <w:tc>
+          <w:tcPr>
+            <w:tcW w:w="963" w:type="dxa"/>
+            <w:shd w:val="clear" w:color="auto" w:fill="B6DDE8" w:themeFill="accent5" w:themeFillTint="66"/>
+          </w:tcPr>
+          <w:p>
+            <w:pPr>
+              <w:tabs>
+                <w:tab w:val="left" w:pos="1113"/>
+              </w:tabs>
+              <w:rPr>
+                <w:rFonts w:ascii="Arial" w:hAnsi="Arial" w:cs="Arial"/>
+                <w:color w:val="365F91" w:themeColor="accent1" w:themeShade="BF"/>
+                <w:sz w:val="32"/>
+                <w:szCs w:val="32"/>
+              </w:rPr>
+            </w:pPr>
+            <w:r>
+              <w:rPr>
+                <w:rFonts w:ascii="Arial" w:hAnsi="Arial" w:cs="Arial"/>
+                <w:color w:val="365F91" w:themeColor="accent1" w:themeShade="BF"/>
+                <w:sz w:val="24"/>
+                <w:szCs w:val="24"/>
+              </w:rPr>
+              <w:t>Week4</w:t>
+            </w:r>
+          </w:p>
+        </w:tc>
+        <w:tc>
+          <w:tcPr>
+            <w:tcW w:w="963" w:type="dxa"/>
+            <w:shd w:val="clear" w:color="auto" w:fill="B6DDE8" w:themeFill="accent5" w:themeFillTint="66"/>
+          </w:tcPr>
+          <w:p>
+            <w:pPr>
+              <w:tabs>
+                <w:tab w:val="left" w:pos="1113"/>
+              </w:tabs>
+              <w:rPr>
+                <w:rFonts w:ascii="Arial" w:hAnsi="Arial" w:cs="Arial"/>
+                <w:color w:val="365F91" w:themeColor="accent1" w:themeShade="BF"/>
+                <w:sz w:val="32"/>
+                <w:szCs w:val="32"/>
+              </w:rPr>
+            </w:pPr>
+            <w:r>
+              <w:rPr>
+                <w:rFonts w:ascii="Arial" w:hAnsi="Arial" w:cs="Arial"/>
+                <w:color w:val="365F91" w:themeColor="accent1" w:themeShade="BF"/>
+                <w:sz w:val="24"/>
+                <w:szCs w:val="24"/>
+              </w:rPr>
+              <w:t>Week5</w:t>
+            </w:r>
+          </w:p>
+        </w:tc>
+        <w:tc>
+          <w:tcPr>
+            <w:tcW w:w="963" w:type="dxa"/>
+            <w:shd w:val="clear" w:color="auto" w:fill="B6DDE8" w:themeFill="accent5" w:themeFillTint="66"/>
+          </w:tcPr>
+          <w:p>
+            <w:pPr>
+              <w:tabs>
+                <w:tab w:val="left" w:pos="1113"/>
+              </w:tabs>
+              <w:rPr>
+                <w:rFonts w:ascii="Arial" w:hAnsi="Arial" w:cs="Arial"/>
+                <w:color w:val="365F91" w:themeColor="accent1" w:themeShade="BF"/>
+                <w:sz w:val="32"/>
+                <w:szCs w:val="32"/>
+              </w:rPr>
+            </w:pPr>
+            <w:r>
+              <w:rPr>
+                <w:rFonts w:ascii="Arial" w:hAnsi="Arial" w:cs="Arial"/>
+                <w:color w:val="365F91" w:themeColor="accent1" w:themeShade="BF"/>
+                <w:sz w:val="24"/>
+                <w:szCs w:val="24"/>
+              </w:rPr>
+              <w:t>Week6</w:t>
+            </w:r>
+          </w:p>
+        </w:tc>
+        <w:tc>
+          <w:tcPr>
+            <w:tcW w:w="963" w:type="dxa"/>
+            <w:shd w:val="clear" w:color="auto" w:fill="B6DDE8" w:themeFill="accent5" w:themeFillTint="66"/>
+          </w:tcPr>
+          <w:p>
+            <w:pPr>
+              <w:tabs>
+                <w:tab w:val="left" w:pos="1113"/>
+              </w:tabs>
+              <w:rPr>
+                <w:rFonts w:ascii="Arial" w:hAnsi="Arial" w:cs="Arial"/>
+                <w:color w:val="365F91" w:themeColor="accent1" w:themeShade="BF"/>
+                <w:sz w:val="32"/>
+                <w:szCs w:val="32"/>
+              </w:rPr>
+            </w:pPr>
+            <w:r>
+              <w:rPr>
+                <w:rFonts w:ascii="Arial" w:hAnsi="Arial" w:cs="Arial"/>
+                <w:color w:val="365F91" w:themeColor="accent1" w:themeShade="BF"/>
+                <w:sz w:val="24"/>
+                <w:szCs w:val="24"/>
+              </w:rPr>
+              <w:t>Week7</w:t>
+            </w:r>
+          </w:p>
+        </w:tc>
+        <w:tc>
+          <w:tcPr>
+            <w:tcW w:w="963" w:type="dxa"/>
+            <w:shd w:val="clear" w:color="auto" w:fill="B6DDE8" w:themeFill="accent5" w:themeFillTint="66"/>
+          </w:tcPr>
+          <w:p>
+            <w:pPr>
+              <w:tabs>
+                <w:tab w:val="left" w:pos="1113"/>
+              </w:tabs>
+              <w:rPr>
+                <w:rFonts w:ascii="Arial" w:hAnsi="Arial" w:cs="Arial"/>
+                <w:color w:val="365F91" w:themeColor="accent1" w:themeShade="BF"/>
+                <w:sz w:val="32"/>
+                <w:szCs w:val="32"/>
+              </w:rPr>
+            </w:pPr>
+            <w:r>
+              <w:rPr>
+                <w:rFonts w:ascii="Arial" w:hAnsi="Arial" w:cs="Arial"/>
+                <w:color w:val="365F91" w:themeColor="accent1" w:themeShade="BF"/>
+                <w:sz w:val="24"/>
+                <w:szCs w:val="24"/>
+              </w:rPr>
+              <w:t>Week8</w:t>
+            </w:r>
+          </w:p>
+        </w:tc>
+        <w:tc>
+          <w:tcPr>
+            <w:tcW w:w="963" w:type="dxa"/>
+            <w:shd w:val="clear" w:color="auto" w:fill="B6DDE8" w:themeFill="accent5" w:themeFillTint="66"/>
+          </w:tcPr>
+          <w:p>
+            <w:pPr>
+              <w:tabs>
+                <w:tab w:val="left" w:pos="1113"/>
+              </w:tabs>
+              <w:rPr>
+                <w:rFonts w:ascii="Arial" w:hAnsi="Arial" w:cs="Arial"/>
+                <w:color w:val="365F91" w:themeColor="accent1" w:themeShade="BF"/>
+                <w:sz w:val="32"/>
+                <w:szCs w:val="32"/>
+              </w:rPr>
+            </w:pPr>
+            <w:r>
+              <w:rPr>
+                <w:rFonts w:ascii="Arial" w:hAnsi="Arial" w:cs="Arial"/>
+                <w:color w:val="365F91" w:themeColor="accent1" w:themeShade="BF"/>
+                <w:sz w:val="24"/>
+                <w:szCs w:val="24"/>
+              </w:rPr>
+              <w:t>Week9</w:t>
+            </w:r>
+          </w:p>
+        </w:tc>
+        <w:tc>
+          <w:tcPr>
+            <w:tcW w:w="1097" w:type="dxa"/>
+            <w:shd w:val="clear" w:color="auto" w:fill="B6DDE8" w:themeFill="accent5" w:themeFillTint="66"/>
+          </w:tcPr>
+          <w:p>
+            <w:pPr>
+              <w:tabs>
+                <w:tab w:val="left" w:pos="1113"/>
+              </w:tabs>
+              <w:rPr>
+                <w:rFonts w:ascii="Arial" w:hAnsi="Arial" w:cs="Arial"/>
+                <w:color w:val="365F91" w:themeColor="accent1" w:themeShade="BF"/>
+                <w:sz w:val="24"/>
+                <w:szCs w:val="24"/>
+              </w:rPr>
+            </w:pPr>
+            <w:r>
+              <w:rPr>
+                <w:rFonts w:ascii="Arial" w:hAnsi="Arial" w:cs="Arial"/>
+                <w:color w:val="365F91" w:themeColor="accent1" w:themeShade="BF"/>
+                <w:sz w:val="24"/>
+                <w:szCs w:val="24"/>
+              </w:rPr>
+              <w:t>Week10</w:t>
+            </w:r>
+          </w:p>
+        </w:tc>
+        <w:tc>
+          <w:tcPr>
+            <w:tcW w:w="1097" w:type="dxa"/>
+            <w:shd w:val="clear" w:color="auto" w:fill="B6DDE8" w:themeFill="accent5" w:themeFillTint="66"/>
+          </w:tcPr>
+          <w:p>
+            <w:pPr>
+              <w:tabs>
+                <w:tab w:val="left" w:pos="1113"/>
+              </w:tabs>
+              <w:rPr>
+                <w:rFonts w:ascii="Arial" w:hAnsi="Arial" w:cs="Arial"/>
+                <w:color w:val="365F91" w:themeColor="accent1" w:themeShade="BF"/>
+                <w:sz w:val="24"/>
+                <w:szCs w:val="24"/>
+              </w:rPr>
+            </w:pPr>
+            <w:r>
+              <w:rPr>
+                <w:rFonts w:ascii="Arial" w:hAnsi="Arial" w:cs="Arial"/>
+                <w:color w:val="365F91" w:themeColor="accent1" w:themeShade="BF"/>
+                <w:sz w:val="24"/>
+                <w:szCs w:val="24"/>
+              </w:rPr>
+              <w:t>Week11</w:t>
+            </w:r>
+          </w:p>
+        </w:tc>
+        <w:tc>
+          <w:tcPr>
+            <w:tcW w:w="1097" w:type="dxa"/>
+            <w:shd w:val="clear" w:color="auto" w:fill="B6DDE8" w:themeFill="accent5" w:themeFillTint="66"/>
+          </w:tcPr>
+          <w:p>
+            <w:pPr>
+              <w:tabs>
+                <w:tab w:val="left" w:pos="1113"/>
+              </w:tabs>
+              <w:rPr>
+                <w:rFonts w:ascii="Arial" w:hAnsi="Arial" w:cs="Arial"/>
+                <w:color w:val="365F91" w:themeColor="accent1" w:themeShade="BF"/>
+                <w:sz w:val="24"/>
+                <w:szCs w:val="24"/>
+              </w:rPr>
+            </w:pPr>
+            <w:r>
+              <w:rPr>
+                <w:rFonts w:ascii="Arial" w:hAnsi="Arial" w:cs="Arial"/>
+                <w:color w:val="365F91" w:themeColor="accent1" w:themeShade="BF"/>
+                <w:sz w:val="24"/>
+                <w:szCs w:val="24"/>
+              </w:rPr>
+              <w:t>Week12</w:t>
+            </w:r>
+          </w:p>
+        </w:tc>
+        <w:tc>
+          <w:tcPr>
+            <w:tcW w:w="1097" w:type="dxa"/>
+            <w:shd w:val="clear" w:color="auto" w:fill="B6DDE8" w:themeFill="accent5" w:themeFillTint="66"/>
+          </w:tcPr>
+          <w:p>
+            <w:pPr>
+              <w:tabs>
+                <w:tab w:val="left" w:pos="1113"/>
+              </w:tabs>
+              <w:rPr>
+                <w:rFonts w:ascii="Arial" w:hAnsi="Arial" w:cs="Arial"/>
+                <w:color w:val="365F91" w:themeColor="accent1" w:themeShade="BF"/>
+                <w:sz w:val="24"/>
+                <w:szCs w:val="24"/>
+              </w:rPr>
+            </w:pPr>
+            <w:r>
+              <w:rPr>
+                <w:rFonts w:ascii="Arial" w:hAnsi="Arial" w:cs="Arial"/>
+                <w:color w:val="365F91" w:themeColor="accent1" w:themeShade="BF"/>
+                <w:sz w:val="24"/>
+                <w:szCs w:val="24"/>
+              </w:rPr>
+              <w:t>Week13</w:t>
+            </w:r>
+          </w:p>
+        </w:tc>
+        <w:tc>
+          <w:tcPr>
+            <w:tcW w:w="1097" w:type="dxa"/>
+            <w:shd w:val="clear" w:color="auto" w:fill="B6DDE8" w:themeFill="accent5" w:themeFillTint="66"/>
+          </w:tcPr>
+          <w:p>
+            <w:pPr>
+              <w:tabs>
+                <w:tab w:val="left" w:pos="1113"/>
+              </w:tabs>
+              <w:rPr>
+                <w:rFonts w:ascii="Arial" w:hAnsi="Arial" w:cs="Arial"/>
+                <w:color w:val="365F91" w:themeColor="accent1" w:themeShade="BF"/>
+                <w:sz w:val="24"/>
+                <w:szCs w:val="24"/>
+              </w:rPr>
+            </w:pPr>
+            <w:r>
+              <w:rPr>
+                <w:rFonts w:ascii="Arial" w:hAnsi="Arial" w:cs="Arial"/>
+                <w:color w:val="365F91" w:themeColor="accent1" w:themeShade="BF"/>
+                <w:sz w:val="24"/>
+                <w:szCs w:val="24"/>
+              </w:rPr>
+              <w:t>Week14</w:t>
+            </w:r>
+          </w:p>
+        </w:tc>
+      </w:tr>
+      <w:tr>
+        <w:trPr>
+          <w:trHeight w:val="611"/>
+        </w:trPr>
+        <w:tc>
+          <w:tcPr>
+            <w:tcW w:w="2889" w:type="dxa"/>
+            <w:gridSpan w:val="3"/>
+            <w:shd w:val="clear" w:color="auto" w:fill="FFFF00"/>
+          </w:tcPr>
+          <w:p>
+            <w:pPr>
+              <w:tabs>
+                <w:tab w:val="left" w:pos="1113"/>
+              </w:tabs>
+              <w:rPr>
+                <w:rFonts w:ascii="Arial" w:hAnsi="Arial" w:cs="Arial"/>
+              </w:rPr>
+            </w:pPr>
+          </w:p>
+          <w:p>
+            <w:pPr>
+              <w:tabs>
+                <w:tab w:val="left" w:pos="1113"/>
+              </w:tabs>
+              <w:rPr>
+                <w:rFonts w:ascii="Arial" w:hAnsi="Arial" w:cs="Arial"/>
+              </w:rPr>
+            </w:pPr>
+            <w:r>
+              <w:rPr>
+                <w:rFonts w:ascii="Arial" w:hAnsi="Arial" w:cs="Arial"/>
+              </w:rPr>
+              <w:t xml:space="preserve">Discuss with supervisor to identify main target users and goals of the project approach. After that start writing a project plan  </w:t>
+            </w:r>
+          </w:p>
+          <w:p>
+            <w:pPr>
+              <w:tabs>
+                <w:tab w:val="left" w:pos="1113"/>
+              </w:tabs>
+              <w:rPr>
+                <w:rFonts w:ascii="Arial" w:hAnsi="Arial" w:cs="Arial"/>
+              </w:rPr>
+            </w:pPr>
+          </w:p>
+        </w:tc>
+        <w:tc>
+          <w:tcPr>
+            <w:tcW w:w="963" w:type="dxa"/>
+          </w:tcPr>
+          <w:p>
+            <w:pPr>
+              <w:tabs>
+                <w:tab w:val="left" w:pos="1113"/>
+              </w:tabs>
+              <w:rPr>
+                <w:rFonts w:ascii="Arial" w:hAnsi="Arial" w:cs="Arial"/>
+              </w:rPr>
+            </w:pPr>
+          </w:p>
+        </w:tc>
+        <w:tc>
+          <w:tcPr>
+            <w:tcW w:w="963" w:type="dxa"/>
+          </w:tcPr>
+          <w:p>
+            <w:pPr>
+              <w:tabs>
+                <w:tab w:val="left" w:pos="1113"/>
+              </w:tabs>
+              <w:rPr>
+                <w:rFonts w:ascii="Arial" w:hAnsi="Arial" w:cs="Arial"/>
+              </w:rPr>
+            </w:pPr>
+          </w:p>
+        </w:tc>
+        <w:tc>
+          <w:tcPr>
+            <w:tcW w:w="963" w:type="dxa"/>
+          </w:tcPr>
+          <w:p>
+            <w:pPr>
+              <w:tabs>
+                <w:tab w:val="left" w:pos="1113"/>
+              </w:tabs>
+              <w:rPr>
+                <w:rFonts w:ascii="Arial" w:hAnsi="Arial" w:cs="Arial"/>
+              </w:rPr>
+            </w:pPr>
+          </w:p>
+        </w:tc>
+        <w:tc>
+          <w:tcPr>
+            <w:tcW w:w="963" w:type="dxa"/>
+          </w:tcPr>
+          <w:p>
+            <w:pPr>
+              <w:tabs>
+                <w:tab w:val="left" w:pos="1113"/>
+              </w:tabs>
+              <w:rPr>
+                <w:rFonts w:ascii="Arial" w:hAnsi="Arial" w:cs="Arial"/>
+              </w:rPr>
+            </w:pPr>
+          </w:p>
+        </w:tc>
+        <w:tc>
+          <w:tcPr>
+            <w:tcW w:w="963" w:type="dxa"/>
+          </w:tcPr>
+          <w:p>
+            <w:pPr>
+              <w:tabs>
+                <w:tab w:val="left" w:pos="1113"/>
+              </w:tabs>
+              <w:rPr>
+                <w:rFonts w:ascii="Arial" w:hAnsi="Arial" w:cs="Arial"/>
+              </w:rPr>
+            </w:pPr>
+          </w:p>
+        </w:tc>
+        <w:tc>
+          <w:tcPr>
+            <w:tcW w:w="963" w:type="dxa"/>
+          </w:tcPr>
+          <w:p>
+            <w:pPr>
+              <w:tabs>
+                <w:tab w:val="left" w:pos="1113"/>
+              </w:tabs>
+              <w:rPr>
+                <w:rFonts w:ascii="Arial" w:hAnsi="Arial" w:cs="Arial"/>
+              </w:rPr>
+            </w:pPr>
+          </w:p>
+        </w:tc>
+        <w:tc>
+          <w:tcPr>
+            <w:tcW w:w="1097" w:type="dxa"/>
+          </w:tcPr>
+          <w:p>
+            <w:pPr>
+              <w:tabs>
+                <w:tab w:val="left" w:pos="1113"/>
+              </w:tabs>
+              <w:rPr>
+                <w:rFonts w:ascii="Arial" w:hAnsi="Arial" w:cs="Arial"/>
+              </w:rPr>
+            </w:pPr>
+          </w:p>
+        </w:tc>
+        <w:tc>
+          <w:tcPr>
+            <w:tcW w:w="1097" w:type="dxa"/>
+          </w:tcPr>
+          <w:p>
+            <w:pPr>
+              <w:tabs>
+                <w:tab w:val="left" w:pos="1113"/>
+              </w:tabs>
+              <w:rPr>
+                <w:rFonts w:ascii="Arial" w:hAnsi="Arial" w:cs="Arial"/>
+              </w:rPr>
+            </w:pPr>
+          </w:p>
+        </w:tc>
+        <w:tc>
+          <w:tcPr>
+            <w:tcW w:w="1097" w:type="dxa"/>
+          </w:tcPr>
+          <w:p>
+            <w:pPr>
+              <w:tabs>
+                <w:tab w:val="left" w:pos="1113"/>
+              </w:tabs>
+              <w:rPr>
+                <w:rFonts w:ascii="Arial" w:hAnsi="Arial" w:cs="Arial"/>
+              </w:rPr>
+            </w:pPr>
+          </w:p>
+        </w:tc>
+        <w:tc>
+          <w:tcPr>
+            <w:tcW w:w="1097" w:type="dxa"/>
+          </w:tcPr>
+          <w:p>
+            <w:pPr>
+              <w:tabs>
+                <w:tab w:val="left" w:pos="1113"/>
+              </w:tabs>
+              <w:rPr>
+                <w:rFonts w:ascii="Arial" w:hAnsi="Arial" w:cs="Arial"/>
+              </w:rPr>
+            </w:pPr>
+          </w:p>
+        </w:tc>
+        <w:tc>
+          <w:tcPr>
+            <w:tcW w:w="1097" w:type="dxa"/>
+          </w:tcPr>
+          <w:p>
+            <w:pPr>
+              <w:tabs>
+                <w:tab w:val="left" w:pos="1113"/>
+              </w:tabs>
+              <w:rPr>
+                <w:rFonts w:ascii="Arial" w:hAnsi="Arial" w:cs="Arial"/>
+              </w:rPr>
+            </w:pPr>
+          </w:p>
+        </w:tc>
+      </w:tr>
+      <w:tr>
+        <w:trPr>
+          <w:trHeight w:val="431"/>
+        </w:trPr>
+        <w:tc>
+          <w:tcPr>
+            <w:tcW w:w="963" w:type="dxa"/>
+          </w:tcPr>
+          <w:p>
+            <w:pPr>
+              <w:tabs>
+                <w:tab w:val="left" w:pos="1113"/>
+              </w:tabs>
+              <w:rPr>
+                <w:rFonts w:ascii="Arial" w:hAnsi="Arial" w:cs="Arial"/>
+              </w:rPr>
+            </w:pPr>
+          </w:p>
+        </w:tc>
+        <w:tc>
+          <w:tcPr>
+            <w:tcW w:w="963" w:type="dxa"/>
+          </w:tcPr>
+          <w:p>
+            <w:pPr>
+              <w:tabs>
+                <w:tab w:val="left" w:pos="1113"/>
+              </w:tabs>
+              <w:rPr>
+                <w:rFonts w:ascii="Arial" w:hAnsi="Arial" w:cs="Arial"/>
+              </w:rPr>
+            </w:pPr>
+          </w:p>
+        </w:tc>
+        <w:tc>
+          <w:tcPr>
+            <w:tcW w:w="963" w:type="dxa"/>
+          </w:tcPr>
+          <w:p>
+            <w:pPr>
+              <w:tabs>
+                <w:tab w:val="left" w:pos="1113"/>
+              </w:tabs>
+              <w:rPr>
+                <w:rFonts w:ascii="Arial" w:hAnsi="Arial" w:cs="Arial"/>
+              </w:rPr>
+            </w:pPr>
+          </w:p>
+        </w:tc>
+        <w:tc>
+          <w:tcPr>
+            <w:tcW w:w="963" w:type="dxa"/>
+            <w:shd w:val="clear" w:color="auto" w:fill="FBD4B4" w:themeFill="accent6" w:themeFillTint="66"/>
+          </w:tcPr>
+          <w:p>
+            <w:pPr>
+              <w:tabs>
+                <w:tab w:val="left" w:pos="1113"/>
+              </w:tabs>
+              <w:rPr>
+                <w:rFonts w:ascii="Arial" w:hAnsi="Arial" w:cs="Arial"/>
+              </w:rPr>
+            </w:pPr>
+          </w:p>
+          <w:p>
+            <w:pPr>
+              <w:tabs>
+                <w:tab w:val="left" w:pos="1113"/>
+              </w:tabs>
+              <w:rPr>
+                <w:rFonts w:ascii="Arial" w:hAnsi="Arial" w:cs="Arial"/>
+              </w:rPr>
+            </w:pPr>
+            <w:r>
+              <w:rPr>
+                <w:rFonts w:ascii="Arial" w:hAnsi="Arial" w:cs="Arial"/>
+              </w:rPr>
+              <w:t>Submit Project Plan</w:t>
+            </w:r>
+          </w:p>
+          <w:p>
+            <w:pPr>
+              <w:tabs>
+                <w:tab w:val="left" w:pos="1113"/>
+              </w:tabs>
+              <w:rPr>
+                <w:rFonts w:ascii="Arial" w:hAnsi="Arial" w:cs="Arial"/>
+              </w:rPr>
+            </w:pPr>
+          </w:p>
+        </w:tc>
+        <w:tc>
+          <w:tcPr>
+            <w:tcW w:w="963" w:type="dxa"/>
+          </w:tcPr>
+          <w:p>
+            <w:pPr>
+              <w:tabs>
+                <w:tab w:val="left" w:pos="1113"/>
+              </w:tabs>
+              <w:rPr>
+                <w:rFonts w:ascii="Arial" w:hAnsi="Arial" w:cs="Arial"/>
+              </w:rPr>
+            </w:pPr>
+          </w:p>
+        </w:tc>
+        <w:tc>
+          <w:tcPr>
+            <w:tcW w:w="963" w:type="dxa"/>
+          </w:tcPr>
+          <w:p>
+            <w:pPr>
+              <w:tabs>
+                <w:tab w:val="left" w:pos="1113"/>
+              </w:tabs>
+              <w:rPr>
+                <w:rFonts w:ascii="Arial" w:hAnsi="Arial" w:cs="Arial"/>
+              </w:rPr>
+            </w:pPr>
+          </w:p>
+        </w:tc>
+        <w:tc>
+          <w:tcPr>
+            <w:tcW w:w="963" w:type="dxa"/>
+          </w:tcPr>
+          <w:p>
+            <w:pPr>
+              <w:tabs>
+                <w:tab w:val="left" w:pos="1113"/>
+              </w:tabs>
+              <w:rPr>
+                <w:rFonts w:ascii="Arial" w:hAnsi="Arial" w:cs="Arial"/>
+              </w:rPr>
+            </w:pPr>
+          </w:p>
+        </w:tc>
+        <w:tc>
+          <w:tcPr>
+            <w:tcW w:w="963" w:type="dxa"/>
+          </w:tcPr>
+          <w:p>
+            <w:pPr>
+              <w:tabs>
+                <w:tab w:val="left" w:pos="1113"/>
+              </w:tabs>
+              <w:rPr>
+                <w:rFonts w:ascii="Arial" w:hAnsi="Arial" w:cs="Arial"/>
+              </w:rPr>
+            </w:pPr>
+          </w:p>
+        </w:tc>
+        <w:tc>
+          <w:tcPr>
+            <w:tcW w:w="963" w:type="dxa"/>
+          </w:tcPr>
+          <w:p>
+            <w:pPr>
+              <w:tabs>
+                <w:tab w:val="left" w:pos="1113"/>
+              </w:tabs>
+              <w:rPr>
+                <w:rFonts w:ascii="Arial" w:hAnsi="Arial" w:cs="Arial"/>
+              </w:rPr>
+            </w:pPr>
+          </w:p>
+        </w:tc>
+        <w:tc>
+          <w:tcPr>
+            <w:tcW w:w="1097" w:type="dxa"/>
+          </w:tcPr>
+          <w:p>
+            <w:pPr>
+              <w:tabs>
+                <w:tab w:val="left" w:pos="1113"/>
+              </w:tabs>
+              <w:rPr>
+                <w:rFonts w:ascii="Arial" w:hAnsi="Arial" w:cs="Arial"/>
+              </w:rPr>
+            </w:pPr>
+          </w:p>
+        </w:tc>
+        <w:tc>
+          <w:tcPr>
+            <w:tcW w:w="1097" w:type="dxa"/>
+          </w:tcPr>
+          <w:p>
+            <w:pPr>
+              <w:tabs>
+                <w:tab w:val="left" w:pos="1113"/>
+              </w:tabs>
+              <w:rPr>
+                <w:rFonts w:ascii="Arial" w:hAnsi="Arial" w:cs="Arial"/>
+              </w:rPr>
+            </w:pPr>
+          </w:p>
+        </w:tc>
+        <w:tc>
+          <w:tcPr>
+            <w:tcW w:w="1097" w:type="dxa"/>
+          </w:tcPr>
+          <w:p>
+            <w:pPr>
+              <w:tabs>
+                <w:tab w:val="left" w:pos="1113"/>
+              </w:tabs>
+              <w:rPr>
+                <w:rFonts w:ascii="Arial" w:hAnsi="Arial" w:cs="Arial"/>
+              </w:rPr>
+            </w:pPr>
+          </w:p>
+        </w:tc>
+        <w:tc>
+          <w:tcPr>
+            <w:tcW w:w="1097" w:type="dxa"/>
+          </w:tcPr>
+          <w:p>
+            <w:pPr>
+              <w:tabs>
+                <w:tab w:val="left" w:pos="1113"/>
+              </w:tabs>
+              <w:rPr>
+                <w:rFonts w:ascii="Arial" w:hAnsi="Arial" w:cs="Arial"/>
+              </w:rPr>
+            </w:pPr>
+          </w:p>
+        </w:tc>
+        <w:tc>
+          <w:tcPr>
+            <w:tcW w:w="1097" w:type="dxa"/>
+          </w:tcPr>
+          <w:p>
+            <w:pPr>
+              <w:tabs>
+                <w:tab w:val="left" w:pos="1113"/>
+              </w:tabs>
+              <w:rPr>
+                <w:rFonts w:ascii="Arial" w:hAnsi="Arial" w:cs="Arial"/>
+              </w:rPr>
+            </w:pPr>
+          </w:p>
+        </w:tc>
+      </w:tr>
+      <w:tr>
+        <w:tc>
+          <w:tcPr>
+            <w:tcW w:w="963" w:type="dxa"/>
+          </w:tcPr>
+          <w:p>
+            <w:pPr>
+              <w:tabs>
+                <w:tab w:val="left" w:pos="1113"/>
+              </w:tabs>
+              <w:rPr>
+                <w:rFonts w:ascii="Arial" w:hAnsi="Arial" w:cs="Arial"/>
+              </w:rPr>
+            </w:pPr>
+          </w:p>
+        </w:tc>
+        <w:tc>
+          <w:tcPr>
+            <w:tcW w:w="963" w:type="dxa"/>
+          </w:tcPr>
+          <w:p>
+            <w:pPr>
+              <w:tabs>
+                <w:tab w:val="left" w:pos="1113"/>
+              </w:tabs>
+              <w:rPr>
+                <w:rFonts w:ascii="Arial" w:hAnsi="Arial" w:cs="Arial"/>
+              </w:rPr>
+            </w:pPr>
+          </w:p>
+        </w:tc>
+        <w:tc>
+          <w:tcPr>
+            <w:tcW w:w="963" w:type="dxa"/>
+          </w:tcPr>
+          <w:p>
+            <w:pPr>
+              <w:tabs>
+                <w:tab w:val="left" w:pos="1113"/>
+              </w:tabs>
+              <w:rPr>
+                <w:rFonts w:ascii="Arial" w:hAnsi="Arial" w:cs="Arial"/>
+              </w:rPr>
+            </w:pPr>
+          </w:p>
+        </w:tc>
+        <w:tc>
+          <w:tcPr>
+            <w:tcW w:w="963" w:type="dxa"/>
+          </w:tcPr>
+          <w:p>
+            <w:pPr>
+              <w:tabs>
+                <w:tab w:val="left" w:pos="1113"/>
+              </w:tabs>
+              <w:rPr>
+                <w:rFonts w:ascii="Arial" w:hAnsi="Arial" w:cs="Arial"/>
+              </w:rPr>
+            </w:pPr>
+          </w:p>
+        </w:tc>
+        <w:tc>
+          <w:tcPr>
+            <w:tcW w:w="5912" w:type="dxa"/>
+            <w:gridSpan w:val="6"/>
+            <w:shd w:val="clear" w:color="auto" w:fill="FABF8F" w:themeFill="accent6" w:themeFillTint="99"/>
+          </w:tcPr>
+          <w:p>
+            <w:pPr>
+              <w:tabs>
+                <w:tab w:val="left" w:pos="1113"/>
+              </w:tabs>
+              <w:jc w:val="center"/>
+              <w:rPr>
+                <w:rFonts w:ascii="Arial" w:hAnsi="Arial" w:cs="Arial"/>
+              </w:rPr>
+            </w:pPr>
+          </w:p>
+          <w:p>
+            <w:pPr>
+              <w:tabs>
+                <w:tab w:val="left" w:pos="1113"/>
+              </w:tabs>
+              <w:jc w:val="center"/>
+              <w:rPr>
+                <w:rFonts w:ascii="Arial" w:hAnsi="Arial" w:cs="Arial"/>
+              </w:rPr>
+            </w:pPr>
+            <w:r>
+              <w:rPr>
+                <w:rFonts w:ascii="Arial" w:hAnsi="Arial" w:cs="Arial"/>
+              </w:rPr>
+              <w:t>Implementation Application</w:t>
+            </w:r>
+          </w:p>
+          <w:p>
+            <w:pPr>
+              <w:tabs>
+                <w:tab w:val="left" w:pos="1113"/>
+              </w:tabs>
+              <w:jc w:val="center"/>
+              <w:rPr>
+                <w:rFonts w:ascii="Arial" w:hAnsi="Arial" w:cs="Arial"/>
+              </w:rPr>
+            </w:pPr>
+          </w:p>
+        </w:tc>
+        <w:tc>
+          <w:tcPr>
+            <w:tcW w:w="1097" w:type="dxa"/>
+          </w:tcPr>
+          <w:p>
+            <w:pPr>
+              <w:tabs>
+                <w:tab w:val="left" w:pos="1113"/>
+              </w:tabs>
+              <w:rPr>
+                <w:rFonts w:ascii="Arial" w:hAnsi="Arial" w:cs="Arial"/>
+              </w:rPr>
+            </w:pPr>
+          </w:p>
+        </w:tc>
+        <w:tc>
+          <w:tcPr>
+            <w:tcW w:w="1097" w:type="dxa"/>
+          </w:tcPr>
+          <w:p>
+            <w:pPr>
+              <w:tabs>
+                <w:tab w:val="left" w:pos="1113"/>
+              </w:tabs>
+              <w:rPr>
+                <w:rFonts w:ascii="Arial" w:hAnsi="Arial" w:cs="Arial"/>
+              </w:rPr>
+            </w:pPr>
+          </w:p>
+        </w:tc>
+        <w:tc>
+          <w:tcPr>
+            <w:tcW w:w="1097" w:type="dxa"/>
+          </w:tcPr>
+          <w:p>
+            <w:pPr>
+              <w:tabs>
+                <w:tab w:val="left" w:pos="1113"/>
+              </w:tabs>
+              <w:rPr>
+                <w:rFonts w:ascii="Arial" w:hAnsi="Arial" w:cs="Arial"/>
+              </w:rPr>
+            </w:pPr>
+          </w:p>
+        </w:tc>
+        <w:tc>
+          <w:tcPr>
+            <w:tcW w:w="1097" w:type="dxa"/>
+          </w:tcPr>
+          <w:p>
+            <w:pPr>
+              <w:tabs>
+                <w:tab w:val="left" w:pos="1113"/>
+              </w:tabs>
+              <w:rPr>
+                <w:rFonts w:ascii="Arial" w:hAnsi="Arial" w:cs="Arial"/>
+              </w:rPr>
+            </w:pPr>
+          </w:p>
+        </w:tc>
+      </w:tr>
+      <w:tr>
+        <w:trPr>
+          <w:trHeight w:val="557"/>
+        </w:trPr>
+        <w:tc>
+          <w:tcPr>
+            <w:tcW w:w="963" w:type="dxa"/>
+          </w:tcPr>
+          <w:p>
+            <w:pPr>
+              <w:tabs>
+                <w:tab w:val="left" w:pos="1113"/>
+              </w:tabs>
+              <w:rPr>
+                <w:rFonts w:ascii="Arial" w:hAnsi="Arial" w:cs="Arial"/>
+              </w:rPr>
+            </w:pPr>
+          </w:p>
+        </w:tc>
+        <w:tc>
+          <w:tcPr>
+            <w:tcW w:w="963" w:type="dxa"/>
+          </w:tcPr>
+          <w:p>
+            <w:pPr>
+              <w:tabs>
+                <w:tab w:val="left" w:pos="1113"/>
+              </w:tabs>
+              <w:rPr>
+                <w:rFonts w:ascii="Arial" w:hAnsi="Arial" w:cs="Arial"/>
+              </w:rPr>
+            </w:pPr>
+          </w:p>
+        </w:tc>
+        <w:tc>
+          <w:tcPr>
+            <w:tcW w:w="963" w:type="dxa"/>
+          </w:tcPr>
+          <w:p>
+            <w:pPr>
+              <w:tabs>
+                <w:tab w:val="left" w:pos="1113"/>
+              </w:tabs>
+              <w:rPr>
+                <w:rFonts w:ascii="Arial" w:hAnsi="Arial" w:cs="Arial"/>
+              </w:rPr>
+            </w:pPr>
+          </w:p>
+        </w:tc>
+        <w:tc>
+          <w:tcPr>
+            <w:tcW w:w="963" w:type="dxa"/>
+          </w:tcPr>
+          <w:p>
+            <w:pPr>
+              <w:tabs>
+                <w:tab w:val="left" w:pos="1113"/>
+              </w:tabs>
+              <w:rPr>
+                <w:rFonts w:ascii="Arial" w:hAnsi="Arial" w:cs="Arial"/>
+              </w:rPr>
+            </w:pPr>
+          </w:p>
+        </w:tc>
+        <w:tc>
+          <w:tcPr>
+            <w:tcW w:w="963" w:type="dxa"/>
+          </w:tcPr>
+          <w:p>
+            <w:pPr>
+              <w:tabs>
+                <w:tab w:val="left" w:pos="1113"/>
+              </w:tabs>
+              <w:rPr>
+                <w:rFonts w:ascii="Arial" w:hAnsi="Arial" w:cs="Arial"/>
+              </w:rPr>
+            </w:pPr>
+          </w:p>
+        </w:tc>
+        <w:tc>
+          <w:tcPr>
+            <w:tcW w:w="963" w:type="dxa"/>
+          </w:tcPr>
+          <w:p>
+            <w:pPr>
+              <w:tabs>
+                <w:tab w:val="left" w:pos="1113"/>
+              </w:tabs>
+              <w:rPr>
+                <w:rFonts w:ascii="Arial" w:hAnsi="Arial" w:cs="Arial"/>
+              </w:rPr>
+            </w:pPr>
+          </w:p>
+        </w:tc>
+        <w:tc>
+          <w:tcPr>
+            <w:tcW w:w="963" w:type="dxa"/>
+          </w:tcPr>
+          <w:p>
+            <w:pPr>
+              <w:tabs>
+                <w:tab w:val="left" w:pos="1113"/>
+              </w:tabs>
+              <w:rPr>
+                <w:rFonts w:ascii="Arial" w:hAnsi="Arial" w:cs="Arial"/>
+              </w:rPr>
+            </w:pPr>
+          </w:p>
+        </w:tc>
+        <w:tc>
+          <w:tcPr>
+            <w:tcW w:w="963" w:type="dxa"/>
+          </w:tcPr>
+          <w:p>
+            <w:pPr>
+              <w:tabs>
+                <w:tab w:val="left" w:pos="1113"/>
+              </w:tabs>
+              <w:rPr>
+                <w:rFonts w:ascii="Arial" w:hAnsi="Arial" w:cs="Arial"/>
+              </w:rPr>
+            </w:pPr>
+          </w:p>
+        </w:tc>
+        <w:tc>
+          <w:tcPr>
+            <w:tcW w:w="2060" w:type="dxa"/>
+            <w:gridSpan w:val="2"/>
+            <w:shd w:val="clear" w:color="auto" w:fill="B6DDE8" w:themeFill="accent5" w:themeFillTint="66"/>
+          </w:tcPr>
+          <w:p>
+            <w:pPr>
+              <w:tabs>
+                <w:tab w:val="left" w:pos="1113"/>
+              </w:tabs>
+              <w:jc w:val="center"/>
+              <w:rPr>
+                <w:rFonts w:ascii="Arial" w:hAnsi="Arial" w:cs="Arial"/>
+              </w:rPr>
+            </w:pPr>
+          </w:p>
+          <w:p>
+            <w:pPr>
+              <w:tabs>
+                <w:tab w:val="left" w:pos="1113"/>
+              </w:tabs>
+              <w:jc w:val="center"/>
+              <w:rPr>
+                <w:rFonts w:ascii="Arial" w:hAnsi="Arial" w:cs="Arial"/>
+              </w:rPr>
+            </w:pPr>
+            <w:r>
+              <w:rPr>
+                <w:rFonts w:ascii="Arial" w:hAnsi="Arial" w:cs="Arial"/>
+              </w:rPr>
+              <w:t xml:space="preserve">Unit Testing </w:t>
+            </w:r>
+          </w:p>
+          <w:p>
+            <w:pPr>
+              <w:tabs>
+                <w:tab w:val="left" w:pos="1113"/>
+              </w:tabs>
+              <w:jc w:val="center"/>
+              <w:rPr>
+                <w:rFonts w:ascii="Arial" w:hAnsi="Arial" w:cs="Arial"/>
+              </w:rPr>
+            </w:pPr>
+          </w:p>
+        </w:tc>
+        <w:tc>
+          <w:tcPr>
+            <w:tcW w:w="1097" w:type="dxa"/>
+          </w:tcPr>
+          <w:p>
+            <w:pPr>
+              <w:tabs>
+                <w:tab w:val="left" w:pos="1113"/>
+              </w:tabs>
+              <w:rPr>
+                <w:rFonts w:ascii="Arial" w:hAnsi="Arial" w:cs="Arial"/>
+              </w:rPr>
+            </w:pPr>
+          </w:p>
+        </w:tc>
+        <w:tc>
+          <w:tcPr>
+            <w:tcW w:w="1097" w:type="dxa"/>
+          </w:tcPr>
+          <w:p>
+            <w:pPr>
+              <w:tabs>
+                <w:tab w:val="left" w:pos="1113"/>
+              </w:tabs>
+              <w:rPr>
+                <w:rFonts w:ascii="Arial" w:hAnsi="Arial" w:cs="Arial"/>
+              </w:rPr>
+            </w:pPr>
+          </w:p>
+        </w:tc>
+        <w:tc>
+          <w:tcPr>
+            <w:tcW w:w="1097" w:type="dxa"/>
+          </w:tcPr>
+          <w:p>
+            <w:pPr>
+              <w:tabs>
+                <w:tab w:val="left" w:pos="1113"/>
+              </w:tabs>
+              <w:rPr>
+                <w:rFonts w:ascii="Arial" w:hAnsi="Arial" w:cs="Arial"/>
+              </w:rPr>
+            </w:pPr>
+          </w:p>
+        </w:tc>
+        <w:tc>
+          <w:tcPr>
+            <w:tcW w:w="1097" w:type="dxa"/>
+          </w:tcPr>
+          <w:p>
+            <w:pPr>
+              <w:tabs>
+                <w:tab w:val="left" w:pos="1113"/>
+              </w:tabs>
+              <w:rPr>
+                <w:rFonts w:ascii="Arial" w:hAnsi="Arial" w:cs="Arial"/>
+              </w:rPr>
+            </w:pPr>
+          </w:p>
+        </w:tc>
+      </w:tr>
+      <w:tr>
+        <w:trPr>
+          <w:trHeight w:val="2222"/>
+        </w:trPr>
+        <w:tc>
+          <w:tcPr>
+            <w:tcW w:w="963" w:type="dxa"/>
+          </w:tcPr>
+          <w:p>
+            <w:pPr>
+              <w:tabs>
+                <w:tab w:val="left" w:pos="1113"/>
+              </w:tabs>
+              <w:rPr>
+                <w:rFonts w:ascii="Arial" w:hAnsi="Arial" w:cs="Arial"/>
+              </w:rPr>
+            </w:pPr>
+          </w:p>
+        </w:tc>
+        <w:tc>
+          <w:tcPr>
+            <w:tcW w:w="963" w:type="dxa"/>
+          </w:tcPr>
+          <w:p>
+            <w:pPr>
+              <w:tabs>
+                <w:tab w:val="left" w:pos="1113"/>
+              </w:tabs>
+              <w:rPr>
+                <w:rFonts w:ascii="Arial" w:hAnsi="Arial" w:cs="Arial"/>
+              </w:rPr>
+            </w:pPr>
+          </w:p>
+        </w:tc>
+        <w:tc>
+          <w:tcPr>
+            <w:tcW w:w="963" w:type="dxa"/>
+          </w:tcPr>
+          <w:p>
+            <w:pPr>
+              <w:tabs>
+                <w:tab w:val="left" w:pos="1113"/>
+              </w:tabs>
+              <w:rPr>
+                <w:rFonts w:ascii="Arial" w:hAnsi="Arial" w:cs="Arial"/>
+              </w:rPr>
+            </w:pPr>
+          </w:p>
+        </w:tc>
+        <w:tc>
+          <w:tcPr>
+            <w:tcW w:w="963" w:type="dxa"/>
+          </w:tcPr>
+          <w:p>
+            <w:pPr>
+              <w:tabs>
+                <w:tab w:val="left" w:pos="1113"/>
+              </w:tabs>
+              <w:rPr>
+                <w:rFonts w:ascii="Arial" w:hAnsi="Arial" w:cs="Arial"/>
+              </w:rPr>
+            </w:pPr>
+          </w:p>
+        </w:tc>
+        <w:tc>
+          <w:tcPr>
+            <w:tcW w:w="963" w:type="dxa"/>
+          </w:tcPr>
+          <w:p>
+            <w:pPr>
+              <w:tabs>
+                <w:tab w:val="left" w:pos="1113"/>
+              </w:tabs>
+              <w:rPr>
+                <w:rFonts w:ascii="Arial" w:hAnsi="Arial" w:cs="Arial"/>
+              </w:rPr>
+            </w:pPr>
+          </w:p>
+        </w:tc>
+        <w:tc>
+          <w:tcPr>
+            <w:tcW w:w="963" w:type="dxa"/>
+          </w:tcPr>
+          <w:p>
+            <w:pPr>
+              <w:tabs>
+                <w:tab w:val="left" w:pos="1113"/>
+              </w:tabs>
+              <w:rPr>
+                <w:rFonts w:ascii="Arial" w:hAnsi="Arial" w:cs="Arial"/>
+              </w:rPr>
+            </w:pPr>
+          </w:p>
+        </w:tc>
+        <w:tc>
+          <w:tcPr>
+            <w:tcW w:w="963" w:type="dxa"/>
+          </w:tcPr>
+          <w:p>
+            <w:pPr>
+              <w:tabs>
+                <w:tab w:val="left" w:pos="1113"/>
+              </w:tabs>
+              <w:rPr>
+                <w:rFonts w:ascii="Arial" w:hAnsi="Arial" w:cs="Arial"/>
+              </w:rPr>
+            </w:pPr>
+          </w:p>
+        </w:tc>
+        <w:tc>
+          <w:tcPr>
+            <w:tcW w:w="963" w:type="dxa"/>
+          </w:tcPr>
+          <w:p>
+            <w:pPr>
+              <w:tabs>
+                <w:tab w:val="left" w:pos="1113"/>
+              </w:tabs>
+              <w:rPr>
+                <w:rFonts w:ascii="Arial" w:hAnsi="Arial" w:cs="Arial"/>
+              </w:rPr>
+            </w:pPr>
+          </w:p>
+        </w:tc>
+        <w:tc>
+          <w:tcPr>
+            <w:tcW w:w="963" w:type="dxa"/>
+          </w:tcPr>
+          <w:p>
+            <w:pPr>
+              <w:tabs>
+                <w:tab w:val="left" w:pos="1113"/>
+              </w:tabs>
+              <w:rPr>
+                <w:rFonts w:ascii="Arial" w:hAnsi="Arial" w:cs="Arial"/>
+              </w:rPr>
+            </w:pPr>
+          </w:p>
+        </w:tc>
+        <w:tc>
+          <w:tcPr>
+            <w:tcW w:w="1097" w:type="dxa"/>
+          </w:tcPr>
+          <w:p>
+            <w:pPr>
+              <w:tabs>
+                <w:tab w:val="left" w:pos="1113"/>
+              </w:tabs>
+              <w:rPr>
+                <w:rFonts w:ascii="Arial" w:hAnsi="Arial" w:cs="Arial"/>
+              </w:rPr>
+            </w:pPr>
+          </w:p>
+        </w:tc>
+        <w:tc>
+          <w:tcPr>
+            <w:tcW w:w="2194" w:type="dxa"/>
+            <w:gridSpan w:val="2"/>
+            <w:shd w:val="clear" w:color="auto" w:fill="F79646" w:themeFill="accent6"/>
+          </w:tcPr>
+          <w:p>
+            <w:pPr>
+              <w:tabs>
+                <w:tab w:val="left" w:pos="1113"/>
+              </w:tabs>
+              <w:rPr>
+                <w:rFonts w:ascii="Arial" w:hAnsi="Arial" w:cs="Arial"/>
+              </w:rPr>
+            </w:pPr>
+          </w:p>
+          <w:p>
+            <w:pPr>
+              <w:tabs>
+                <w:tab w:val="left" w:pos="1113"/>
+              </w:tabs>
+              <w:rPr>
+                <w:rFonts w:ascii="Arial" w:hAnsi="Arial" w:cs="Arial"/>
+              </w:rPr>
+            </w:pPr>
+            <w:r>
+              <w:rPr>
+                <w:rFonts w:ascii="Arial" w:hAnsi="Arial" w:cs="Arial"/>
+              </w:rPr>
+              <w:t>Start to collect data from volunteers to record their feedback.</w:t>
+            </w:r>
+          </w:p>
+          <w:p>
+            <w:pPr>
+              <w:tabs>
+                <w:tab w:val="left" w:pos="1113"/>
+              </w:tabs>
+              <w:rPr>
+                <w:rFonts w:ascii="Arial" w:hAnsi="Arial" w:cs="Arial"/>
+              </w:rPr>
+            </w:pPr>
+            <w:r>
+              <w:rPr>
+                <w:rFonts w:ascii="Arial" w:hAnsi="Arial" w:cs="Arial"/>
+              </w:rPr>
+              <w:t xml:space="preserve">Use their feedback to analyze then start writing a report   </w:t>
+            </w:r>
+          </w:p>
+          <w:p>
+            <w:pPr>
+              <w:tabs>
+                <w:tab w:val="left" w:pos="1113"/>
+              </w:tabs>
+              <w:rPr>
+                <w:rFonts w:ascii="Arial" w:hAnsi="Arial" w:cs="Arial"/>
+              </w:rPr>
+            </w:pPr>
+          </w:p>
+        </w:tc>
+        <w:tc>
+          <w:tcPr>
+            <w:tcW w:w="1097" w:type="dxa"/>
+          </w:tcPr>
+          <w:p>
+            <w:pPr>
+              <w:tabs>
+                <w:tab w:val="left" w:pos="1113"/>
+              </w:tabs>
+              <w:rPr>
+                <w:rFonts w:ascii="Arial" w:hAnsi="Arial" w:cs="Arial"/>
+              </w:rPr>
+            </w:pPr>
+          </w:p>
+        </w:tc>
+        <w:tc>
+          <w:tcPr>
+            <w:tcW w:w="1097" w:type="dxa"/>
+          </w:tcPr>
+          <w:p>
+            <w:pPr>
+              <w:tabs>
+                <w:tab w:val="left" w:pos="1113"/>
+              </w:tabs>
+              <w:rPr>
+                <w:rFonts w:ascii="Arial" w:hAnsi="Arial" w:cs="Arial"/>
+              </w:rPr>
+            </w:pPr>
+          </w:p>
+        </w:tc>
+      </w:tr>
+      <w:tr>
+        <w:tc>
+          <w:tcPr>
+            <w:tcW w:w="963" w:type="dxa"/>
+          </w:tcPr>
+          <w:p>
+            <w:pPr>
+              <w:tabs>
+                <w:tab w:val="left" w:pos="1113"/>
+              </w:tabs>
+              <w:rPr>
+                <w:rFonts w:ascii="Arial" w:hAnsi="Arial" w:cs="Arial"/>
+              </w:rPr>
+            </w:pPr>
+          </w:p>
+        </w:tc>
+        <w:tc>
+          <w:tcPr>
+            <w:tcW w:w="963" w:type="dxa"/>
+          </w:tcPr>
+          <w:p>
+            <w:pPr>
+              <w:tabs>
+                <w:tab w:val="left" w:pos="1113"/>
+              </w:tabs>
+              <w:rPr>
+                <w:rFonts w:ascii="Arial" w:hAnsi="Arial" w:cs="Arial"/>
+              </w:rPr>
+            </w:pPr>
+          </w:p>
+        </w:tc>
+        <w:tc>
+          <w:tcPr>
+            <w:tcW w:w="963" w:type="dxa"/>
+          </w:tcPr>
+          <w:p>
+            <w:pPr>
+              <w:tabs>
+                <w:tab w:val="left" w:pos="1113"/>
+              </w:tabs>
+              <w:rPr>
+                <w:rFonts w:ascii="Arial" w:hAnsi="Arial" w:cs="Arial"/>
+              </w:rPr>
+            </w:pPr>
+          </w:p>
+        </w:tc>
+        <w:tc>
+          <w:tcPr>
+            <w:tcW w:w="963" w:type="dxa"/>
+          </w:tcPr>
+          <w:p>
+            <w:pPr>
+              <w:tabs>
+                <w:tab w:val="left" w:pos="1113"/>
+              </w:tabs>
+              <w:rPr>
+                <w:rFonts w:ascii="Arial" w:hAnsi="Arial" w:cs="Arial"/>
+              </w:rPr>
+            </w:pPr>
+          </w:p>
+        </w:tc>
+        <w:tc>
+          <w:tcPr>
+            <w:tcW w:w="963" w:type="dxa"/>
+          </w:tcPr>
+          <w:p>
+            <w:pPr>
+              <w:tabs>
+                <w:tab w:val="left" w:pos="1113"/>
+              </w:tabs>
+              <w:rPr>
+                <w:rFonts w:ascii="Arial" w:hAnsi="Arial" w:cs="Arial"/>
+              </w:rPr>
+            </w:pPr>
+          </w:p>
+        </w:tc>
+        <w:tc>
+          <w:tcPr>
+            <w:tcW w:w="963" w:type="dxa"/>
+          </w:tcPr>
+          <w:p>
+            <w:pPr>
+              <w:tabs>
+                <w:tab w:val="left" w:pos="1113"/>
+              </w:tabs>
+              <w:rPr>
+                <w:rFonts w:ascii="Arial" w:hAnsi="Arial" w:cs="Arial"/>
+              </w:rPr>
+            </w:pPr>
+          </w:p>
+        </w:tc>
+        <w:tc>
+          <w:tcPr>
+            <w:tcW w:w="963" w:type="dxa"/>
+          </w:tcPr>
+          <w:p>
+            <w:pPr>
+              <w:tabs>
+                <w:tab w:val="left" w:pos="1113"/>
+              </w:tabs>
+              <w:rPr>
+                <w:rFonts w:ascii="Arial" w:hAnsi="Arial" w:cs="Arial"/>
+              </w:rPr>
+            </w:pPr>
+          </w:p>
+        </w:tc>
+        <w:tc>
+          <w:tcPr>
+            <w:tcW w:w="963" w:type="dxa"/>
+          </w:tcPr>
+          <w:p>
+            <w:pPr>
+              <w:tabs>
+                <w:tab w:val="left" w:pos="1113"/>
+              </w:tabs>
+              <w:rPr>
+                <w:rFonts w:ascii="Arial" w:hAnsi="Arial" w:cs="Arial"/>
+              </w:rPr>
+            </w:pPr>
+          </w:p>
+        </w:tc>
+        <w:tc>
+          <w:tcPr>
+            <w:tcW w:w="963" w:type="dxa"/>
+          </w:tcPr>
+          <w:p>
+            <w:pPr>
+              <w:tabs>
+                <w:tab w:val="left" w:pos="1113"/>
+              </w:tabs>
+              <w:rPr>
+                <w:rFonts w:ascii="Arial" w:hAnsi="Arial" w:cs="Arial"/>
+              </w:rPr>
+            </w:pPr>
+          </w:p>
+        </w:tc>
+        <w:tc>
+          <w:tcPr>
+            <w:tcW w:w="1097" w:type="dxa"/>
+          </w:tcPr>
+          <w:p>
+            <w:pPr>
+              <w:tabs>
+                <w:tab w:val="left" w:pos="1113"/>
+              </w:tabs>
+              <w:rPr>
+                <w:rFonts w:ascii="Arial" w:hAnsi="Arial" w:cs="Arial"/>
+              </w:rPr>
+            </w:pPr>
+          </w:p>
+        </w:tc>
+        <w:tc>
+          <w:tcPr>
+            <w:tcW w:w="2194" w:type="dxa"/>
+            <w:gridSpan w:val="2"/>
+          </w:tcPr>
+          <w:p>
+            <w:pPr>
+              <w:tabs>
+                <w:tab w:val="left" w:pos="1113"/>
+              </w:tabs>
+              <w:rPr>
+                <w:rFonts w:ascii="Arial" w:hAnsi="Arial" w:cs="Arial"/>
+              </w:rPr>
+            </w:pPr>
+          </w:p>
+        </w:tc>
+        <w:tc>
+          <w:tcPr>
+            <w:tcW w:w="2194" w:type="dxa"/>
+            <w:gridSpan w:val="2"/>
+            <w:shd w:val="clear" w:color="auto" w:fill="E36C0A" w:themeFill="accent6" w:themeFillShade="BF"/>
+          </w:tcPr>
+          <w:p>
+            <w:pPr>
+              <w:tabs>
+                <w:tab w:val="left" w:pos="1113"/>
+              </w:tabs>
+              <w:rPr>
+                <w:rFonts w:ascii="Arial" w:hAnsi="Arial" w:cs="Arial"/>
+              </w:rPr>
+            </w:pPr>
+          </w:p>
+          <w:p>
+            <w:pPr>
+              <w:tabs>
+                <w:tab w:val="left" w:pos="1113"/>
+              </w:tabs>
+              <w:rPr>
+                <w:rFonts w:ascii="Arial" w:hAnsi="Arial" w:cs="Arial"/>
+              </w:rPr>
+            </w:pPr>
+            <w:r>
+              <w:rPr>
+                <w:rFonts w:ascii="Arial" w:hAnsi="Arial" w:cs="Arial"/>
+              </w:rPr>
+              <w:t>Start to prepare for an oral presentation 2</w:t>
+            </w:r>
+            <w:r>
+              <w:rPr>
+                <w:rFonts w:ascii="Arial" w:hAnsi="Arial" w:cs="Arial"/>
+                <w:vertAlign w:val="superscript"/>
+              </w:rPr>
+              <w:t>nd</w:t>
+            </w:r>
+            <w:r>
+              <w:rPr>
+                <w:rFonts w:ascii="Arial" w:hAnsi="Arial" w:cs="Arial"/>
+              </w:rPr>
+              <w:t xml:space="preserve"> and 4</w:t>
+            </w:r>
+            <w:r>
+              <w:rPr>
+                <w:rFonts w:ascii="Arial" w:hAnsi="Arial" w:cs="Arial"/>
+                <w:vertAlign w:val="superscript"/>
+              </w:rPr>
+              <w:t>th</w:t>
+            </w:r>
+            <w:r>
+              <w:rPr>
+                <w:rFonts w:ascii="Arial" w:hAnsi="Arial" w:cs="Arial"/>
+              </w:rPr>
+              <w:t xml:space="preserve"> June. Submit a report at 23</w:t>
+            </w:r>
+            <w:r>
+              <w:rPr>
+                <w:rFonts w:ascii="Arial" w:hAnsi="Arial" w:cs="Arial"/>
+                <w:vertAlign w:val="superscript"/>
+              </w:rPr>
+              <w:t>rd</w:t>
+            </w:r>
+            <w:r>
+              <w:rPr>
+                <w:rFonts w:ascii="Arial" w:hAnsi="Arial" w:cs="Arial"/>
+              </w:rPr>
+              <w:t xml:space="preserve"> June</w:t>
+            </w:r>
+          </w:p>
+          <w:p>
+            <w:pPr>
+              <w:tabs>
+                <w:tab w:val="left" w:pos="1113"/>
+              </w:tabs>
+              <w:rPr>
+                <w:rFonts w:ascii="Arial" w:hAnsi="Arial" w:cs="Arial"/>
+              </w:rPr>
+            </w:pPr>
+          </w:p>
+          <w:p>
+            <w:pPr>
+              <w:tabs>
+                <w:tab w:val="left" w:pos="1113"/>
+              </w:tabs>
+              <w:rPr>
+                <w:rFonts w:ascii="Arial" w:hAnsi="Arial" w:cs="Arial"/>
+              </w:rPr>
+            </w:pPr>
+          </w:p>
+        </w:tc>
+      </w:tr>
+    </w:tbl>
+    <w:p>
+      <w:pPr>
+        <w:rPr>
+          <w:rFonts w:ascii="Arial" w:hAnsi="Arial" w:cs="Arial"/>
+          <w:sz w:val="24"/>
+          <w:szCs w:val="24"/>
+        </w:rPr>
+        <w:sectPr>
+          <w:pgSz w:w="15840" w:h="12240" w:orient="landscape"/>
+          <w:pgMar w:top="1440" w:right="1440" w:bottom="1440" w:left="1440" w:header="720" w:footer="720" w:gutter="0"/>
+          <w:cols w:space="720"/>
+          <w:docGrid w:linePitch="360"/>
+        </w:sectPr>
+      </w:pPr>
+    </w:p>
+    <w:p>
+      <w:pPr>
+        <w:rPr>
+          <w:rFonts w:ascii="Arial" w:hAnsi="Arial" w:cs="Arial"/>
+          <w:sz w:val="24"/>
+          <w:szCs w:val="24"/>
+        </w:rPr>
+      </w:pPr>
+    </w:p>
+    <w:p>
+      <w:pPr>
+        <w:rPr>
+          <w:rFonts w:ascii="Arial" w:hAnsi="Arial" w:cs="Arial"/>
+          <w:b/>
+          <w:bCs/>
+          <w:sz w:val="28"/>
+        </w:rPr>
+      </w:pPr>
+      <w:r>
+        <w:rPr>
+          <w:rFonts w:ascii="Arial" w:hAnsi="Arial" w:cs="Arial"/>
+          <w:b/>
+          <w:bCs/>
+          <w:sz w:val="28"/>
+        </w:rPr>
+        <w:t>Risk A</w:t>
+      </w:r>
+      <w:r>
+        <w:rPr>
+          <w:rFonts w:ascii="Arial" w:hAnsi="Arial" w:cs="Arial"/>
+          <w:b/>
+          <w:bCs/>
+          <w:sz w:val="28"/>
+        </w:rPr>
+        <w:t xml:space="preserve">ssessment </w:t>
+      </w:r>
+    </w:p>
+    <w:p>
+      <w:pPr>
+        <w:rPr>
+          <w:rFonts w:ascii="Arial" w:hAnsi="Arial" w:cs="Arial"/>
+          <w:sz w:val="24"/>
+          <w:szCs w:val="24"/>
+        </w:rPr>
+      </w:pPr>
       <w:bookmarkStart w:id="0" w:name="_GoBack"/>
       <w:bookmarkEnd w:id="0"/>
-      <w:r>
-        <w:rPr>
-          <w:rFonts w:ascii="Arial" w:hAnsi="Arial" w:cs="Cordia New"/>
-          <w:sz w:val="24"/>
-          <w:szCs w:val="30"/>
-        </w:rPr>
-        <w:t xml:space="preserve"> </w:t>
-      </w:r>
-      <w:r>
-        <w:rPr>
-          <w:rFonts w:ascii="Arial" w:hAnsi="Arial" w:cs="Cordia New"/>
-          <w:sz w:val="24"/>
-          <w:szCs w:val="30"/>
-        </w:rPr>
-        <w:t xml:space="preserve"> </w:t>
-      </w:r>
-      <w:r>
-        <w:rPr>
-          <w:rFonts w:ascii="Arial" w:hAnsi="Arial" w:cs="Cordia New"/>
-          <w:sz w:val="24"/>
-          <w:szCs w:val="30"/>
-        </w:rPr>
-        <w:t xml:space="preserve"> </w:t>
-      </w:r>
-    </w:p>
-    <w:p>
-      <w:pPr>
-        <w:rPr>
-          <w:rFonts w:ascii="Arial" w:hAnsi="Arial" w:cs="Arial"/>
-          <w:sz w:val="24"/>
-          <w:szCs w:val="24"/>
-        </w:rPr>
-      </w:pPr>
-    </w:p>
-    <w:p>
-      <w:pPr>
-        <w:rPr>
-          <w:rFonts w:ascii="Arial" w:hAnsi="Arial" w:cs="Arial"/>
-          <w:sz w:val="24"/>
-          <w:szCs w:val="24"/>
-        </w:rPr>
-      </w:pPr>
-    </w:p>
-    <w:p>
-      <w:pPr>
-        <w:rPr>
-          <w:rFonts w:ascii="Arial" w:hAnsi="Arial" w:cs="Arial"/>
-          <w:sz w:val="24"/>
-          <w:szCs w:val="24"/>
-        </w:rPr>
-      </w:pPr>
     </w:p>
     <w:p>
       <w:pPr>
@@ -1296,8 +3465,8 @@
     <w:semiHidden/>
     <w:unhideWhenUsed/>
   </w:style>
-  <w:style w:type="character" w:customStyle="1" w:styleId="title">
-    <w:name w:val="title"/>
+  <w:style w:type="character" w:customStyle="1" w:styleId="Title1">
+    <w:name w:val="Title1"/>
     <w:basedOn w:val="DefaultParagraphFont"/>
     <w:rsid w:val="00D21598"/>
   </w:style>
@@ -1310,6 +3479,32 @@
     <w:name w:val="fn"/>
     <w:basedOn w:val="DefaultParagraphFont"/>
     <w:rsid w:val="00D21598"/>
+  </w:style>
+  <w:style w:type="table" w:styleId="TableGrid">
+    <w:name w:val="Table Grid"/>
+    <w:basedOn w:val="TableNormal"/>
+    <w:uiPriority w:val="59"/>
+    <w:rsid w:val="00A67B9A"/>
+    <w:pPr>
+      <w:spacing w:after="0" w:line="240" w:lineRule="auto"/>
+    </w:pPr>
+    <w:tblPr>
+      <w:tblInd w:w="0" w:type="dxa"/>
+      <w:tblBorders>
+        <w:top w:val="single" w:sz="4" w:space="0" w:color="auto"/>
+        <w:left w:val="single" w:sz="4" w:space="0" w:color="auto"/>
+        <w:bottom w:val="single" w:sz="4" w:space="0" w:color="auto"/>
+        <w:right w:val="single" w:sz="4" w:space="0" w:color="auto"/>
+        <w:insideH w:val="single" w:sz="4" w:space="0" w:color="auto"/>
+        <w:insideV w:val="single" w:sz="4" w:space="0" w:color="auto"/>
+      </w:tblBorders>
+      <w:tblCellMar>
+        <w:top w:w="0" w:type="dxa"/>
+        <w:left w:w="108" w:type="dxa"/>
+        <w:bottom w:w="0" w:type="dxa"/>
+        <w:right w:w="108" w:type="dxa"/>
+      </w:tblCellMar>
+    </w:tblPr>
   </w:style>
 </w:styles>
 </file>
@@ -1501,8 +3696,8 @@
     <w:semiHidden/>
     <w:unhideWhenUsed/>
   </w:style>
-  <w:style w:type="character" w:customStyle="1" w:styleId="title">
-    <w:name w:val="title"/>
+  <w:style w:type="character" w:customStyle="1" w:styleId="Title1">
+    <w:name w:val="Title1"/>
     <w:basedOn w:val="DefaultParagraphFont"/>
     <w:rsid w:val="00D21598"/>
   </w:style>
@@ -1515,6 +3710,32 @@
     <w:name w:val="fn"/>
     <w:basedOn w:val="DefaultParagraphFont"/>
     <w:rsid w:val="00D21598"/>
+  </w:style>
+  <w:style w:type="table" w:styleId="TableGrid">
+    <w:name w:val="Table Grid"/>
+    <w:basedOn w:val="TableNormal"/>
+    <w:uiPriority w:val="59"/>
+    <w:rsid w:val="00A67B9A"/>
+    <w:pPr>
+      <w:spacing w:after="0" w:line="240" w:lineRule="auto"/>
+    </w:pPr>
+    <w:tblPr>
+      <w:tblInd w:w="0" w:type="dxa"/>
+      <w:tblBorders>
+        <w:top w:val="single" w:sz="4" w:space="0" w:color="auto"/>
+        <w:left w:val="single" w:sz="4" w:space="0" w:color="auto"/>
+        <w:bottom w:val="single" w:sz="4" w:space="0" w:color="auto"/>
+        <w:right w:val="single" w:sz="4" w:space="0" w:color="auto"/>
+        <w:insideH w:val="single" w:sz="4" w:space="0" w:color="auto"/>
+        <w:insideV w:val="single" w:sz="4" w:space="0" w:color="auto"/>
+      </w:tblBorders>
+      <w:tblCellMar>
+        <w:top w:w="0" w:type="dxa"/>
+        <w:left w:w="108" w:type="dxa"/>
+        <w:bottom w:w="0" w:type="dxa"/>
+        <w:right w:w="108" w:type="dxa"/>
+      </w:tblCellMar>
+    </w:tblPr>
   </w:style>
 </w:styles>
 </file>

</xml_diff>